<commit_message>
Fixing errors in rowing data
</commit_message>
<xml_diff>
--- a/awsmit22/rowing_module/module/medals_worksheet.docx
+++ b/awsmit22/rowing_module/module/medals_worksheet.docx
@@ -194,22 +194,22 @@
           <w:noProof/>
         </w:rPr>
         <w:drawing>
-          <wp:anchor distT="0" distB="0" distL="114300" distR="114300" simplePos="0" relativeHeight="251658240" behindDoc="0" locked="0" layoutInCell="1" allowOverlap="1" wp14:anchorId="78D580AF" wp14:editId="37048EC8">
+          <wp:anchor distT="0" distB="0" distL="114300" distR="114300" simplePos="0" relativeHeight="251658240" behindDoc="0" locked="0" layoutInCell="1" allowOverlap="1" wp14:anchorId="78D580AF" wp14:editId="12F2D258">
             <wp:simplePos x="0" y="0"/>
             <wp:positionH relativeFrom="column">
-              <wp:posOffset>2639060</wp:posOffset>
+              <wp:posOffset>3415030</wp:posOffset>
             </wp:positionH>
             <wp:positionV relativeFrom="paragraph">
-              <wp:posOffset>394335</wp:posOffset>
+              <wp:posOffset>471170</wp:posOffset>
             </wp:positionV>
-            <wp:extent cx="3286760" cy="2574925"/>
-            <wp:effectExtent l="0" t="0" r="2540" b="3175"/>
+            <wp:extent cx="2538095" cy="2500630"/>
+            <wp:effectExtent l="0" t="0" r="1905" b="1270"/>
             <wp:wrapThrough wrapText="bothSides">
               <wp:wrapPolygon edited="0">
                 <wp:start x="0" y="0"/>
-                <wp:lineTo x="0" y="21520"/>
-                <wp:lineTo x="21533" y="21520"/>
-                <wp:lineTo x="21533" y="0"/>
+                <wp:lineTo x="0" y="21501"/>
+                <wp:lineTo x="21508" y="21501"/>
+                <wp:lineTo x="21508" y="0"/>
                 <wp:lineTo x="0" y="0"/>
               </wp:wrapPolygon>
             </wp:wrapThrough>
@@ -239,7 +239,7 @@
                   <pic:spPr>
                     <a:xfrm>
                       <a:off x="0" y="0"/>
-                      <a:ext cx="3286760" cy="2574925"/>
+                      <a:ext cx="2538095" cy="2500630"/>
                     </a:xfrm>
                     <a:prstGeom prst="rect">
                       <a:avLst/>
@@ -258,11 +258,23 @@
         </w:drawing>
       </w:r>
       <w:r>
-        <w:t xml:space="preserve"> The below graphic is a histogram of total_medals for all countries in all events.    </w:t>
+        <w:t xml:space="preserve"> The below graphic is a histogram of </w:t>
+      </w:r>
+      <w:proofErr w:type="spellStart"/>
+      <w:r>
+        <w:t>total_</w:t>
+      </w:r>
+      <w:r>
+        <w:t>points</w:t>
+      </w:r>
+      <w:proofErr w:type="spellEnd"/>
+      <w:r>
+        <w:t xml:space="preserve"> for all countries in all events.    </w:t>
       </w:r>
       <w:r>
         <w:t xml:space="preserve">Describe the distribution of </w:t>
       </w:r>
+      <w:proofErr w:type="spellStart"/>
       <w:r>
         <w:t>total</w:t>
       </w:r>
@@ -270,8 +282,9 @@
         <w:t>_</w:t>
       </w:r>
       <w:r>
-        <w:t>medals</w:t>
-      </w:r>
+        <w:t>points</w:t>
+      </w:r>
+      <w:proofErr w:type="spellEnd"/>
       <w:r>
         <w:t xml:space="preserve"> for all countries in all events</w:t>
       </w:r>
@@ -324,6 +337,17 @@
         <w:jc w:val="right"/>
       </w:pPr>
     </w:p>
+    <w:p>
+      <w:pPr>
+        <w:jc w:val="right"/>
+      </w:pPr>
+    </w:p>
+    <w:p>
+      <w:pPr>
+        <w:jc w:val="right"/>
+      </w:pPr>
+    </w:p>
+    <w:p/>
     <w:p>
       <w:pPr>
         <w:jc w:val="right"/>
@@ -338,7 +362,6 @@
         </w:numPr>
       </w:pPr>
       <w:r>
-        <w:lastRenderedPageBreak/>
         <w:t xml:space="preserve">Using </w:t>
       </w:r>
       <w:hyperlink r:id="rId8" w:history="1">
@@ -346,7 +369,7 @@
           <w:rPr>
             <w:rStyle w:val="Hyperlink"/>
           </w:rPr>
-          <w:t>medals.csv</w:t>
+          <w:t>rowing_medals.csv</w:t>
         </w:r>
       </w:hyperlink>
       <w:r>
@@ -566,36 +589,48 @@
     </w:p>
     <w:p>
       <w:pPr>
+        <w:ind w:firstLine="360"/>
+      </w:pPr>
+      <w:r>
+        <w:t>3.</w:t>
+      </w:r>
+      <w:r>
+        <w:tab/>
+        <w:t xml:space="preserve">The UK has 154 </w:t>
+      </w:r>
+      <w:proofErr w:type="spellStart"/>
+      <w:r>
+        <w:t>total_points</w:t>
+      </w:r>
+      <w:proofErr w:type="spellEnd"/>
+      <w:r>
+        <w:t xml:space="preserve"> in the dataset, determine whether or not that is an outlier. Use calculations to justify your answer</w:t>
+      </w:r>
+      <w:r>
+        <w:t xml:space="preserve">. </w:t>
+      </w:r>
+    </w:p>
+    <w:p/>
+    <w:p/>
+    <w:p/>
+    <w:p>
+      <w:pPr>
         <w:pStyle w:val="ListParagraph"/>
         <w:numPr>
           <w:ilvl w:val="0"/>
-          <w:numId w:val="1"/>
+          <w:numId w:val="2"/>
         </w:numPr>
       </w:pPr>
       <w:r>
-        <w:t xml:space="preserve">The </w:t>
-      </w:r>
-      <w:r>
-        <w:t>USA has 94.2 points in the women's coxed eight event, determine whether or not that is an outlier.</w:t>
-      </w:r>
-      <w:r>
-        <w:t xml:space="preserve"> Use calculations to justify your answer.</w:t>
-      </w:r>
-    </w:p>
-    <w:p/>
-    <w:p/>
-    <w:p/>
-    <w:p/>
-    <w:p>
-      <w:pPr>
-        <w:pStyle w:val="ListParagraph"/>
-        <w:numPr>
-          <w:ilvl w:val="0"/>
-          <w:numId w:val="1"/>
-        </w:numPr>
-      </w:pPr>
-      <w:r>
-        <w:t xml:space="preserve">The below barplot shows NOC ranked by total_medals to showcase the distribution of medals per nation.  </w:t>
+        <w:t xml:space="preserve">The below </w:t>
+      </w:r>
+      <w:proofErr w:type="spellStart"/>
+      <w:r>
+        <w:t>barplot</w:t>
+      </w:r>
+      <w:proofErr w:type="spellEnd"/>
+      <w:r>
+        <w:t xml:space="preserve"> shows NOC ranked by total_medals to showcase the distribution of medals per nation.  </w:t>
       </w:r>
       <w:r>
         <w:t xml:space="preserve">Based </w:t>
@@ -634,26 +669,26 @@
           <w:noProof/>
         </w:rPr>
         <w:drawing>
-          <wp:anchor distT="0" distB="0" distL="114300" distR="114300" simplePos="0" relativeHeight="251659264" behindDoc="0" locked="0" layoutInCell="1" allowOverlap="1" wp14:anchorId="7FDAFEFD" wp14:editId="15B5266A">
+          <wp:anchor distT="0" distB="0" distL="114300" distR="114300" simplePos="0" relativeHeight="251659264" behindDoc="0" locked="0" layoutInCell="1" allowOverlap="1" wp14:anchorId="73D67982" wp14:editId="1D9FF13C">
             <wp:simplePos x="0" y="0"/>
             <wp:positionH relativeFrom="column">
-              <wp:posOffset>2527935</wp:posOffset>
+              <wp:posOffset>2513741</wp:posOffset>
             </wp:positionH>
             <wp:positionV relativeFrom="paragraph">
-              <wp:posOffset>-2540</wp:posOffset>
+              <wp:posOffset>116243</wp:posOffset>
             </wp:positionV>
-            <wp:extent cx="3939540" cy="3242310"/>
-            <wp:effectExtent l="0" t="0" r="0" b="0"/>
+            <wp:extent cx="3263900" cy="3149600"/>
+            <wp:effectExtent l="0" t="0" r="3810" b="3175"/>
             <wp:wrapThrough wrapText="bothSides">
               <wp:wrapPolygon edited="0">
                 <wp:start x="0" y="0"/>
-                <wp:lineTo x="0" y="21490"/>
-                <wp:lineTo x="21516" y="21490"/>
-                <wp:lineTo x="21516" y="0"/>
+                <wp:lineTo x="0" y="21546"/>
+                <wp:lineTo x="21552" y="21546"/>
+                <wp:lineTo x="21552" y="0"/>
                 <wp:lineTo x="0" y="0"/>
               </wp:wrapPolygon>
             </wp:wrapThrough>
-            <wp:docPr id="736308258" name="Picture 1" descr="A graph showing the bar plot&#10;&#10;Description automatically generated"/>
+            <wp:docPr id="714114240" name="Picture 1" descr="A graph of a bar chart&#10;&#10;Description automatically generated"/>
             <wp:cNvGraphicFramePr>
               <a:graphicFrameLocks xmlns:a="http://schemas.openxmlformats.org/drawingml/2006/main" noChangeAspect="1"/>
             </wp:cNvGraphicFramePr>
@@ -661,7 +696,7 @@
               <a:graphicData uri="http://schemas.openxmlformats.org/drawingml/2006/picture">
                 <pic:pic xmlns:pic="http://schemas.openxmlformats.org/drawingml/2006/picture">
                   <pic:nvPicPr>
-                    <pic:cNvPr id="736308258" name="Picture 1" descr="A graph showing the bar plot&#10;&#10;Description automatically generated"/>
+                    <pic:cNvPr id="714114240" name="Picture 1" descr="A graph of a bar chart&#10;&#10;Description automatically generated"/>
                     <pic:cNvPicPr/>
                   </pic:nvPicPr>
                   <pic:blipFill>
@@ -679,7 +714,7 @@
                   <pic:spPr>
                     <a:xfrm>
                       <a:off x="0" y="0"/>
-                      <a:ext cx="3939540" cy="3242310"/>
+                      <a:ext cx="3263900" cy="3149600"/>
                     </a:xfrm>
                     <a:prstGeom prst="rect">
                       <a:avLst/>
@@ -767,6 +802,95 @@
 <file path=word/numbering.xml><?xml version="1.0" encoding="utf-8"?>
 <w:numbering xmlns:wpc="http://schemas.microsoft.com/office/word/2010/wordprocessingCanvas" xmlns:cx="http://schemas.microsoft.com/office/drawing/2014/chartex" xmlns:cx1="http://schemas.microsoft.com/office/drawing/2015/9/8/chartex" xmlns:cx2="http://schemas.microsoft.com/office/drawing/2015/10/21/chartex" xmlns:cx3="http://schemas.microsoft.com/office/drawing/2016/5/9/chartex" xmlns:cx4="http://schemas.microsoft.com/office/drawing/2016/5/10/chartex" xmlns:cx5="http://schemas.microsoft.com/office/drawing/2016/5/11/chartex" xmlns:cx6="http://schemas.microsoft.com/office/drawing/2016/5/12/chartex" xmlns:cx7="http://schemas.microsoft.com/office/drawing/2016/5/13/chartex" xmlns:cx8="http://schemas.microsoft.com/office/drawing/2016/5/14/chartex" xmlns:mc="http://schemas.openxmlformats.org/markup-compatibility/2006" xmlns:aink="http://schemas.microsoft.com/office/drawing/2016/ink" xmlns:am3d="http://schemas.microsoft.com/office/drawing/2017/model3d" xmlns:o="urn:schemas-microsoft-com:office:office" xmlns:oel="http://schemas.microsoft.com/office/2019/extlst" xmlns:r="http://schemas.openxmlformats.org/officeDocument/2006/relationships" xmlns:m="http://schemas.openxmlformats.org/officeDocument/2006/math" xmlns:v="urn:schemas-microsoft-com:vml" xmlns:wp14="http://schemas.microsoft.com/office/word/2010/wordprocessingDrawing" xmlns:wp="http://schemas.openxmlformats.org/drawingml/2006/wordprocessingDrawing" xmlns:w10="urn:schemas-microsoft-com:office:word" xmlns:w="http://schemas.openxmlformats.org/wordprocessingml/2006/main" xmlns:w14="http://schemas.microsoft.com/office/word/2010/wordml" xmlns:w15="http://schemas.microsoft.com/office/word/2012/wordml" xmlns:w16cex="http://schemas.microsoft.com/office/word/2018/wordml/cex" xmlns:w16cid="http://schemas.microsoft.com/office/word/2016/wordml/cid" xmlns:w16="http://schemas.microsoft.com/office/word/2018/wordml" xmlns:w16sdtdh="http://schemas.microsoft.com/office/word/2020/wordml/sdtdatahash" xmlns:w16se="http://schemas.microsoft.com/office/word/2015/wordml/symex" xmlns:wpg="http://schemas.microsoft.com/office/word/2010/wordprocessingGroup" xmlns:wpi="http://schemas.microsoft.com/office/word/2010/wordprocessingInk" xmlns:wne="http://schemas.microsoft.com/office/word/2006/wordml" xmlns:wps="http://schemas.microsoft.com/office/word/2010/wordprocessingShape" mc:Ignorable="w14 w15 w16se w16cid w16 w16cex w16sdtdh wp14">
   <w:abstractNum w:abstractNumId="0" w15:restartNumberingAfterBreak="0">
+    <w:nsid w:val="06371294"/>
+    <w:multiLevelType w:val="hybridMultilevel"/>
+    <w:tmpl w:val="56FEBC24"/>
+    <w:lvl w:ilvl="0" w:tplc="0409000F">
+      <w:start w:val="4"/>
+      <w:numFmt w:val="decimal"/>
+      <w:lvlText w:val="%1."/>
+      <w:lvlJc w:val="left"/>
+      <w:pPr>
+        <w:ind w:left="720" w:hanging="360"/>
+      </w:pPr>
+      <w:rPr>
+        <w:rFonts w:hint="default"/>
+      </w:rPr>
+    </w:lvl>
+    <w:lvl w:ilvl="1" w:tplc="04090019" w:tentative="1">
+      <w:start w:val="1"/>
+      <w:numFmt w:val="lowerLetter"/>
+      <w:lvlText w:val="%2."/>
+      <w:lvlJc w:val="left"/>
+      <w:pPr>
+        <w:ind w:left="1440" w:hanging="360"/>
+      </w:pPr>
+    </w:lvl>
+    <w:lvl w:ilvl="2" w:tplc="0409001B" w:tentative="1">
+      <w:start w:val="1"/>
+      <w:numFmt w:val="lowerRoman"/>
+      <w:lvlText w:val="%3."/>
+      <w:lvlJc w:val="right"/>
+      <w:pPr>
+        <w:ind w:left="2160" w:hanging="180"/>
+      </w:pPr>
+    </w:lvl>
+    <w:lvl w:ilvl="3" w:tplc="0409000F" w:tentative="1">
+      <w:start w:val="1"/>
+      <w:numFmt w:val="decimal"/>
+      <w:lvlText w:val="%4."/>
+      <w:lvlJc w:val="left"/>
+      <w:pPr>
+        <w:ind w:left="2880" w:hanging="360"/>
+      </w:pPr>
+    </w:lvl>
+    <w:lvl w:ilvl="4" w:tplc="04090019" w:tentative="1">
+      <w:start w:val="1"/>
+      <w:numFmt w:val="lowerLetter"/>
+      <w:lvlText w:val="%5."/>
+      <w:lvlJc w:val="left"/>
+      <w:pPr>
+        <w:ind w:left="3600" w:hanging="360"/>
+      </w:pPr>
+    </w:lvl>
+    <w:lvl w:ilvl="5" w:tplc="0409001B" w:tentative="1">
+      <w:start w:val="1"/>
+      <w:numFmt w:val="lowerRoman"/>
+      <w:lvlText w:val="%6."/>
+      <w:lvlJc w:val="right"/>
+      <w:pPr>
+        <w:ind w:left="4320" w:hanging="180"/>
+      </w:pPr>
+    </w:lvl>
+    <w:lvl w:ilvl="6" w:tplc="0409000F" w:tentative="1">
+      <w:start w:val="1"/>
+      <w:numFmt w:val="decimal"/>
+      <w:lvlText w:val="%7."/>
+      <w:lvlJc w:val="left"/>
+      <w:pPr>
+        <w:ind w:left="5040" w:hanging="360"/>
+      </w:pPr>
+    </w:lvl>
+    <w:lvl w:ilvl="7" w:tplc="04090019" w:tentative="1">
+      <w:start w:val="1"/>
+      <w:numFmt w:val="lowerLetter"/>
+      <w:lvlText w:val="%8."/>
+      <w:lvlJc w:val="left"/>
+      <w:pPr>
+        <w:ind w:left="5760" w:hanging="360"/>
+      </w:pPr>
+    </w:lvl>
+    <w:lvl w:ilvl="8" w:tplc="0409001B" w:tentative="1">
+      <w:start w:val="1"/>
+      <w:numFmt w:val="lowerRoman"/>
+      <w:lvlText w:val="%9."/>
+      <w:lvlJc w:val="right"/>
+      <w:pPr>
+        <w:ind w:left="6480" w:hanging="180"/>
+      </w:pPr>
+    </w:lvl>
+  </w:abstractNum>
+  <w:abstractNum w:abstractNumId="1" w15:restartNumberingAfterBreak="0">
     <w:nsid w:val="51F60A54"/>
     <w:multiLevelType w:val="hybridMultilevel"/>
     <w:tmpl w:val="DFEABF88"/>
@@ -853,6 +977,9 @@
     </w:lvl>
   </w:abstractNum>
   <w:num w:numId="1" w16cid:durableId="470370944">
+    <w:abstractNumId w:val="1"/>
+  </w:num>
+  <w:num w:numId="2" w16cid:durableId="1859201324">
     <w:abstractNumId w:val="0"/>
   </w:num>
 </w:numbering>
@@ -1258,7 +1385,6 @@
   <w:style w:type="character" w:default="1" w:styleId="DefaultParagraphFont">
     <w:name w:val="Default Paragraph Font"/>
     <w:uiPriority w:val="1"/>
-    <w:semiHidden/>
     <w:unhideWhenUsed/>
   </w:style>
   <w:style w:type="table" w:default="1" w:styleId="TableNormal">

</xml_diff>

<commit_message>
added to the rowing motivation and introduction about the weird issues with the data that had to be fixed
</commit_message>
<xml_diff>
--- a/awsmit22/rowing_module/module/medals_worksheet.docx
+++ b/awsmit22/rowing_module/module/medals_worksheet.docx
@@ -11,6 +11,33 @@
       </w:r>
       <w:r>
         <w:t xml:space="preserve"> range with the number of rowers in the boat (1, 2, 4, 6, 8, 17), the rigging (inrigged, outrigged), sculling, sweeping, and whether or not they are coxed. An inrigged shell means the riggers (where the oar is attached to the boat) are on the inside of the boat, outrigged shells mean the riggers are on the outside. Sculling is where the rowers have an oar on each side and sweeping is when each rower only has one oar on one side. The coxswain steers the boat and guides the rowers, some events have coxed boats whereas some others do not. </w:t>
+      </w:r>
+      <w:r>
+        <w:t xml:space="preserve">Since the data spans so far back in time, the original dataset had some interesting issues in which some of the numbers were off for the number of medals awarded to athletes or nations. For </w:t>
+      </w:r>
+      <w:proofErr w:type="gramStart"/>
+      <w:r>
+        <w:t>example</w:t>
+      </w:r>
+      <w:proofErr w:type="gramEnd"/>
+      <w:r>
+        <w:t xml:space="preserve"> in the 1964 Rowing Men's Coxless 4 event, the US had 5 medals awarded instead of 4 because one of the rowers passed out after the first heat and the sub had to row in the final heat so both were given medals. Situations like this were not super common but they were frequent enough to </w:t>
+      </w:r>
+      <w:proofErr w:type="spellStart"/>
+      <w:r>
+        <w:t>through out</w:t>
+      </w:r>
+      <w:proofErr w:type="spellEnd"/>
+      <w:r>
+        <w:t xml:space="preserve"> the data. Using </w:t>
+      </w:r>
+      <w:proofErr w:type="spellStart"/>
+      <w:r>
+        <w:t>dyplyr</w:t>
+      </w:r>
+      <w:proofErr w:type="spellEnd"/>
+      <w:r>
+        <w:t xml:space="preserve"> the data has been adjusted to avoid these errors. </w:t>
       </w:r>
       <w:r>
         <w:t xml:space="preserve">The </w:t>
@@ -181,13 +208,7 @@
           </w:tcPr>
           <w:p>
             <w:r>
-              <w:t xml:space="preserve">The total number of </w:t>
-            </w:r>
-            <w:r>
-              <w:t xml:space="preserve">gold </w:t>
-            </w:r>
-            <w:r>
-              <w:t>medals for that country.</w:t>
+              <w:t>The total number of gold medals for that country.</w:t>
             </w:r>
           </w:p>
         </w:tc>
@@ -211,13 +232,7 @@
           </w:tcPr>
           <w:p>
             <w:r>
-              <w:t xml:space="preserve">The total number of </w:t>
-            </w:r>
-            <w:r>
-              <w:t xml:space="preserve">silver </w:t>
-            </w:r>
-            <w:r>
-              <w:t>medals for that country.</w:t>
+              <w:t>The total number of silver medals for that country.</w:t>
             </w:r>
           </w:p>
         </w:tc>
@@ -241,24 +256,12 @@
           </w:tcPr>
           <w:p>
             <w:r>
-              <w:t xml:space="preserve">The total number of </w:t>
-            </w:r>
-            <w:r>
-              <w:t xml:space="preserve">bronze </w:t>
-            </w:r>
-            <w:r>
-              <w:t>medals for that country.</w:t>
+              <w:t>The total number of bronze medals for that country.</w:t>
             </w:r>
           </w:p>
         </w:tc>
       </w:tr>
     </w:tbl>
-    <w:p/>
-    <w:p/>
-    <w:p/>
-    <w:p/>
-    <w:p/>
-    <w:p/>
     <w:p/>
     <w:p/>
     <w:p/>

</xml_diff>

<commit_message>
edited one of the questions in the rowing worksheets
</commit_message>
<xml_diff>
--- a/awsmit22/rowing_module/module/medals_worksheet.docx
+++ b/awsmit22/rowing_module/module/medals_worksheet.docx
@@ -1024,7 +1024,33 @@
         </w:numPr>
       </w:pPr>
       <w:r>
-        <w:t>There is a lot of debate about how to best weigh the points for the different types of medals, what is a method you think would be best for weighing these medals? How would the new method alter the data?</w:t>
+        <w:t>There is a lot of debate about how to best weigh the points for the different types of medals</w:t>
+      </w:r>
+      <w:r>
+        <w:t xml:space="preserve">. Read </w:t>
+      </w:r>
+      <w:hyperlink r:id="rId10" w:history="1">
+        <w:r>
+          <w:rPr>
+            <w:rStyle w:val="Hyperlink"/>
+          </w:rPr>
+          <w:t>this link</w:t>
+        </w:r>
+      </w:hyperlink>
+      <w:r>
+        <w:t xml:space="preserve"> about different medal point weighing and decide on</w:t>
+      </w:r>
+      <w:r>
+        <w:t xml:space="preserve"> a method you think would be best</w:t>
+      </w:r>
+      <w:r>
+        <w:t>.</w:t>
+      </w:r>
+      <w:r>
+        <w:t xml:space="preserve"> How would the new method alter the data?</w:t>
+      </w:r>
+      <w:r>
+        <w:t xml:space="preserve"> </w:t>
       </w:r>
     </w:p>
     <w:p>
@@ -1036,7 +1062,7 @@
       </w:pPr>
     </w:p>
     <w:sectPr>
-      <w:headerReference w:type="default" r:id="rId10"/>
+      <w:headerReference w:type="default" r:id="rId11"/>
       <w:pgSz w:w="12240" w:h="15840"/>
       <w:pgMar w:top="1440" w:right="1440" w:bottom="1440" w:left="1440" w:header="720" w:footer="720" w:gutter="0"/>
       <w:cols w:space="720"/>

</xml_diff>

<commit_message>
added a question to the rowing worksheet
</commit_message>
<xml_diff>
--- a/awsmit22/rowing_module/module/medals_worksheet.docx
+++ b/awsmit22/rowing_module/module/medals_worksheet.docx
@@ -48,15 +48,7 @@
       </w:r>
       <w:proofErr w:type="spellEnd"/>
       <w:r>
-        <w:t xml:space="preserve"> and </w:t>
-      </w:r>
-      <w:proofErr w:type="spellStart"/>
-      <w:r>
-        <w:t>total_points</w:t>
-      </w:r>
-      <w:proofErr w:type="spellEnd"/>
-      <w:r>
-        <w:t xml:space="preserve"> are counted as one medal towards each boat as opposed to each athlete in the boat. In looking at the total medals and total points for each nation, it is interesting to see which nations dominate in Olympic rowing. Additionally, looking at the overall distribution of the medals for all countries provides insight on just how lob-sided medaling can be in rowing at the Olympic level. This effect could likely be attributed towards how much funding nations are placing towards their rowing teams.</w:t>
+        <w:t xml:space="preserve"> and total_points are counted as one medal towards each boat as opposed to each athlete in the boat. In looking at the total medals and total points for each nation, it is interesting to see which nations dominate in Olympic rowing. Additionally, looking at the overall distribution of the medals for all countries provides insight on just how lob-sided medaling can be in rowing at the Olympic level. This effect could likely be attributed towards how much funding nations are placing towards their rowing teams.</w:t>
       </w:r>
     </w:p>
     <w:p/>
@@ -290,29 +282,13 @@
         <w:t xml:space="preserve"> graphic</w:t>
       </w:r>
       <w:r>
-        <w:t xml:space="preserve"> is a histogram of </w:t>
-      </w:r>
-      <w:proofErr w:type="spellStart"/>
-      <w:r>
-        <w:t>total_points</w:t>
-      </w:r>
-      <w:proofErr w:type="spellEnd"/>
-      <w:r>
-        <w:t xml:space="preserve"> for all countries.    </w:t>
-      </w:r>
-      <w:r>
-        <w:t xml:space="preserve">Describe the distribution of </w:t>
-      </w:r>
-      <w:proofErr w:type="spellStart"/>
-      <w:r>
-        <w:t>total</w:t>
-      </w:r>
-      <w:r>
-        <w:t>_points</w:t>
-      </w:r>
-      <w:proofErr w:type="spellEnd"/>
-      <w:r>
-        <w:t>. Is there a skew, if so, what is it and what does it mean?</w:t>
+        <w:t xml:space="preserve"> is a histogram of total_points for all countries.    </w:t>
+      </w:r>
+      <w:r>
+        <w:t>Describe the distribution of total</w:t>
+      </w:r>
+      <w:r>
+        <w:t>_points. Is there a skew, if so, what is it and what does it mean?</w:t>
       </w:r>
     </w:p>
     <w:p>
@@ -493,16 +469,11 @@
         <w:t>, o</w:t>
       </w:r>
       <w:r>
-        <w:t xml:space="preserve">btain the summary statistics for </w:t>
-      </w:r>
-      <w:proofErr w:type="spellStart"/>
-      <w:r>
-        <w:t>total_</w:t>
+        <w:t>btain the summary statistics for total_</w:t>
       </w:r>
       <w:r>
         <w:t>points</w:t>
       </w:r>
-      <w:proofErr w:type="spellEnd"/>
       <w:r>
         <w:t xml:space="preserve"> and fill them in below.</w:t>
       </w:r>
@@ -726,41 +697,152 @@
         </w:numPr>
       </w:pPr>
       <w:r>
-        <w:t xml:space="preserve">The UK has 154 </w:t>
-      </w:r>
-      <w:proofErr w:type="spellStart"/>
-      <w:r>
-        <w:t>total_points</w:t>
-      </w:r>
-      <w:proofErr w:type="spellEnd"/>
-      <w:r>
-        <w:t xml:space="preserve"> in the dataset, determine whether or not that is an outlier. Use calculations to justify your answer</w:t>
+        <w:t>The UK has 154 total_points in the dataset, determine whether or not that is an outlier. Use calculations to justify your answer</w:t>
       </w:r>
       <w:r>
         <w:t xml:space="preserve">. </w:t>
       </w:r>
     </w:p>
+    <w:p/>
+    <w:p/>
     <w:p>
       <w:pPr>
         <w:pStyle w:val="ListParagraph"/>
         <w:numPr>
           <w:ilvl w:val="0"/>
-          <w:numId w:val="2"/>
+          <w:numId w:val="1"/>
         </w:numPr>
       </w:pPr>
       <w:r>
         <w:rPr>
           <w:noProof/>
         </w:rPr>
-        <w:lastRenderedPageBreak/>
         <w:drawing>
-          <wp:anchor distT="0" distB="0" distL="114300" distR="114300" simplePos="0" relativeHeight="251659264" behindDoc="0" locked="0" layoutInCell="1" allowOverlap="1" wp14:anchorId="73D67982" wp14:editId="61E19669">
+          <wp:anchor distT="0" distB="0" distL="114300" distR="114300" simplePos="0" relativeHeight="251660288" behindDoc="0" locked="0" layoutInCell="1" allowOverlap="1" wp14:anchorId="641AE68B" wp14:editId="6C676953">
             <wp:simplePos x="0" y="0"/>
             <wp:positionH relativeFrom="column">
-              <wp:posOffset>2595245</wp:posOffset>
+              <wp:posOffset>-533006</wp:posOffset>
             </wp:positionH>
             <wp:positionV relativeFrom="paragraph">
-              <wp:posOffset>711835</wp:posOffset>
+              <wp:posOffset>446774</wp:posOffset>
+            </wp:positionV>
+            <wp:extent cx="4108450" cy="948690"/>
+            <wp:effectExtent l="0" t="0" r="6350" b="3810"/>
+            <wp:wrapThrough wrapText="bothSides">
+              <wp:wrapPolygon edited="0">
+                <wp:start x="0" y="0"/>
+                <wp:lineTo x="0" y="21398"/>
+                <wp:lineTo x="21567" y="21398"/>
+                <wp:lineTo x="21567" y="0"/>
+                <wp:lineTo x="0" y="0"/>
+              </wp:wrapPolygon>
+            </wp:wrapThrough>
+            <wp:docPr id="153598099" name="Picture 1" descr="A screenshot of a computer code&#10;&#10;Description automatically generated"/>
+            <wp:cNvGraphicFramePr>
+              <a:graphicFrameLocks xmlns:a="http://schemas.openxmlformats.org/drawingml/2006/main" noChangeAspect="1"/>
+            </wp:cNvGraphicFramePr>
+            <a:graphic xmlns:a="http://schemas.openxmlformats.org/drawingml/2006/main">
+              <a:graphicData uri="http://schemas.openxmlformats.org/drawingml/2006/picture">
+                <pic:pic xmlns:pic="http://schemas.openxmlformats.org/drawingml/2006/picture">
+                  <pic:nvPicPr>
+                    <pic:cNvPr id="153598099" name="Picture 1" descr="A screenshot of a computer code&#10;&#10;Description automatically generated"/>
+                    <pic:cNvPicPr/>
+                  </pic:nvPicPr>
+                  <pic:blipFill rotWithShape="1">
+                    <a:blip r:embed="rId9" cstate="print">
+                      <a:extLst>
+                        <a:ext uri="{28A0092B-C50C-407E-A947-70E740481C1C}">
+                          <a14:useLocalDpi xmlns:a14="http://schemas.microsoft.com/office/drawing/2010/main" val="0"/>
+                        </a:ext>
+                      </a:extLst>
+                    </a:blip>
+                    <a:srcRect l="1168" t="-2" b="12347"/>
+                    <a:stretch/>
+                  </pic:blipFill>
+                  <pic:spPr bwMode="auto">
+                    <a:xfrm>
+                      <a:off x="0" y="0"/>
+                      <a:ext cx="4108450" cy="948690"/>
+                    </a:xfrm>
+                    <a:prstGeom prst="rect">
+                      <a:avLst/>
+                    </a:prstGeom>
+                    <a:ln>
+                      <a:noFill/>
+                    </a:ln>
+                    <a:extLst>
+                      <a:ext uri="{53640926-AAD7-44D8-BBD7-CCE9431645EC}">
+                        <a14:shadowObscured xmlns:a14="http://schemas.microsoft.com/office/drawing/2010/main"/>
+                      </a:ext>
+                    </a:extLst>
+                  </pic:spPr>
+                </pic:pic>
+              </a:graphicData>
+            </a:graphic>
+            <wp14:sizeRelH relativeFrom="page">
+              <wp14:pctWidth>0</wp14:pctWidth>
+            </wp14:sizeRelH>
+            <wp14:sizeRelV relativeFrom="page">
+              <wp14:pctHeight>0</wp14:pctHeight>
+            </wp14:sizeRelV>
+          </wp:anchor>
+        </w:drawing>
+      </w:r>
+      <w:r>
+        <w:t xml:space="preserve">The below table shows the top 5 nations ranked by total_points, using the same method as in question 3, determine if there are any other outliers. </w:t>
+      </w:r>
+    </w:p>
+    <w:p/>
+    <w:p/>
+    <w:p/>
+    <w:p/>
+    <w:p/>
+    <w:p/>
+    <w:p/>
+    <w:p/>
+    <w:p/>
+    <w:p>
+      <w:pPr>
+        <w:pStyle w:val="ListParagraph"/>
+        <w:numPr>
+          <w:ilvl w:val="0"/>
+          <w:numId w:val="1"/>
+        </w:numPr>
+      </w:pPr>
+      <w:r>
+        <w:lastRenderedPageBreak/>
+        <w:t xml:space="preserve">  Using your answers to questions 2-4 draw a boxplot of total_points. </w:t>
+      </w:r>
+    </w:p>
+    <w:p/>
+    <w:p/>
+    <w:p/>
+    <w:p/>
+    <w:p/>
+    <w:p/>
+    <w:p/>
+    <w:p/>
+    <w:p/>
+    <w:p>
+      <w:pPr>
+        <w:pStyle w:val="ListParagraph"/>
+        <w:numPr>
+          <w:ilvl w:val="0"/>
+          <w:numId w:val="1"/>
+        </w:numPr>
+      </w:pPr>
+      <w:r>
+        <w:rPr>
+          <w:noProof/>
+        </w:rPr>
+        <w:drawing>
+          <wp:anchor distT="0" distB="0" distL="114300" distR="114300" simplePos="0" relativeHeight="251659264" behindDoc="0" locked="0" layoutInCell="1" allowOverlap="1" wp14:anchorId="73D67982" wp14:editId="7B793E31">
+            <wp:simplePos x="0" y="0"/>
+            <wp:positionH relativeFrom="column">
+              <wp:posOffset>2525797</wp:posOffset>
+            </wp:positionH>
+            <wp:positionV relativeFrom="paragraph">
+              <wp:posOffset>623071</wp:posOffset>
             </wp:positionV>
             <wp:extent cx="3455670" cy="3334385"/>
             <wp:effectExtent l="0" t="0" r="0" b="5715"/>
@@ -785,7 +867,7 @@
                     <pic:cNvPicPr/>
                   </pic:nvPicPr>
                   <pic:blipFill>
-                    <a:blip r:embed="rId9">
+                    <a:blip r:embed="rId10">
                       <a:extLst>
                         <a:ext uri="{28A0092B-C50C-407E-A947-70E740481C1C}">
                           <a14:useLocalDpi xmlns:a14="http://schemas.microsoft.com/office/drawing/2010/main" val="0"/>
@@ -999,7 +1081,7 @@
         <w:pStyle w:val="ListParagraph"/>
         <w:numPr>
           <w:ilvl w:val="0"/>
-          <w:numId w:val="2"/>
+          <w:numId w:val="1"/>
         </w:numPr>
       </w:pPr>
       <w:r>
@@ -1020,7 +1102,7 @@
         <w:pStyle w:val="ListParagraph"/>
         <w:numPr>
           <w:ilvl w:val="0"/>
-          <w:numId w:val="2"/>
+          <w:numId w:val="1"/>
         </w:numPr>
       </w:pPr>
       <w:r>
@@ -1029,7 +1111,7 @@
       <w:r>
         <w:t xml:space="preserve">. Read </w:t>
       </w:r>
-      <w:hyperlink r:id="rId10" w:history="1">
+      <w:hyperlink r:id="rId11" w:history="1">
         <w:r>
           <w:rPr>
             <w:rStyle w:val="Hyperlink"/>
@@ -1062,7 +1144,7 @@
       </w:pPr>
     </w:p>
     <w:sectPr>
-      <w:headerReference w:type="default" r:id="rId11"/>
+      <w:headerReference w:type="default" r:id="rId12"/>
       <w:pgSz w:w="12240" w:h="15840"/>
       <w:pgMar w:top="1440" w:right="1440" w:bottom="1440" w:left="1440" w:header="720" w:footer="720" w:gutter="0"/>
       <w:cols w:space="720"/>

</xml_diff>

<commit_message>
Updates to rowing worksheet
</commit_message>
<xml_diff>
--- a/awsmit22/rowing_module/module/medals_worksheet.docx
+++ b/awsmit22/rowing_module/module/medals_worksheet.docx
@@ -718,7 +718,7 @@
           <w:noProof/>
         </w:rPr>
         <w:drawing>
-          <wp:anchor distT="0" distB="0" distL="114300" distR="114300" simplePos="0" relativeHeight="251660288" behindDoc="0" locked="0" layoutInCell="1" allowOverlap="1" wp14:anchorId="641AE68B" wp14:editId="6C676953">
+          <wp:anchor distT="0" distB="0" distL="114300" distR="114300" simplePos="0" relativeHeight="251660288" behindDoc="0" locked="0" layoutInCell="1" allowOverlap="1" wp14:anchorId="641AE68B" wp14:editId="72766CF8">
             <wp:simplePos x="0" y="0"/>
             <wp:positionH relativeFrom="column">
               <wp:posOffset>-533006</wp:posOffset>
@@ -820,9 +820,6 @@
     <w:p/>
     <w:p/>
     <w:p/>
-    <w:p/>
-    <w:p/>
-    <w:p/>
     <w:p>
       <w:pPr>
         <w:pStyle w:val="ListParagraph"/>
@@ -836,22 +833,22 @@
           <w:noProof/>
         </w:rPr>
         <w:drawing>
-          <wp:anchor distT="0" distB="0" distL="114300" distR="114300" simplePos="0" relativeHeight="251659264" behindDoc="0" locked="0" layoutInCell="1" allowOverlap="1" wp14:anchorId="73D67982" wp14:editId="7B793E31">
+          <wp:anchor distT="0" distB="0" distL="114300" distR="114300" simplePos="0" relativeHeight="251659264" behindDoc="0" locked="0" layoutInCell="1" allowOverlap="1" wp14:anchorId="73D67982" wp14:editId="6A838F0F">
             <wp:simplePos x="0" y="0"/>
             <wp:positionH relativeFrom="column">
-              <wp:posOffset>2525797</wp:posOffset>
+              <wp:posOffset>2524125</wp:posOffset>
             </wp:positionH>
             <wp:positionV relativeFrom="paragraph">
-              <wp:posOffset>623071</wp:posOffset>
+              <wp:posOffset>621030</wp:posOffset>
             </wp:positionV>
-            <wp:extent cx="3455670" cy="3334385"/>
-            <wp:effectExtent l="0" t="0" r="0" b="5715"/>
+            <wp:extent cx="2924175" cy="2821305"/>
+            <wp:effectExtent l="0" t="0" r="0" b="0"/>
             <wp:wrapThrough wrapText="bothSides">
               <wp:wrapPolygon edited="0">
                 <wp:start x="0" y="0"/>
-                <wp:lineTo x="0" y="21555"/>
-                <wp:lineTo x="21513" y="21555"/>
-                <wp:lineTo x="21513" y="0"/>
+                <wp:lineTo x="0" y="21488"/>
+                <wp:lineTo x="21483" y="21488"/>
+                <wp:lineTo x="21483" y="0"/>
                 <wp:lineTo x="0" y="0"/>
               </wp:wrapPolygon>
             </wp:wrapThrough>
@@ -881,7 +878,7 @@
                   <pic:spPr>
                     <a:xfrm>
                       <a:off x="0" y="0"/>
-                      <a:ext cx="3455670" cy="3334385"/>
+                      <a:ext cx="2924175" cy="2821305"/>
                     </a:xfrm>
                     <a:prstGeom prst="rect">
                       <a:avLst/>
@@ -902,11 +899,9 @@
       <w:r>
         <w:t xml:space="preserve">The below </w:t>
       </w:r>
-      <w:proofErr w:type="spellStart"/>
-      <w:r>
-        <w:t>barplot</w:t>
-      </w:r>
-      <w:proofErr w:type="spellEnd"/>
+      <w:r>
+        <w:t>bar plot</w:t>
+      </w:r>
       <w:r>
         <w:t xml:space="preserve"> shows NOC ranked by total_medals to showcase the distribution of medals per nation.  </w:t>
       </w:r>
@@ -1047,35 +1042,7 @@
         </w:rPr>
       </w:pPr>
     </w:p>
-    <w:p>
-      <w:pPr>
-        <w:ind w:left="405"/>
-        <w:rPr>
-          <w:color w:val="FF0000"/>
-        </w:rPr>
-      </w:pPr>
-    </w:p>
-    <w:p>
-      <w:pPr>
-        <w:ind w:left="405"/>
-        <w:rPr>
-          <w:color w:val="FF0000"/>
-        </w:rPr>
-      </w:pPr>
-    </w:p>
-    <w:p>
-      <w:pPr>
-        <w:ind w:left="405"/>
-        <w:rPr>
-          <w:color w:val="FF0000"/>
-        </w:rPr>
-      </w:pPr>
-    </w:p>
-    <w:p>
-      <w:pPr>
-        <w:ind w:left="405"/>
-      </w:pPr>
-    </w:p>
+    <w:p/>
     <w:p>
       <w:pPr>
         <w:pStyle w:val="ListParagraph"/>
@@ -1094,6 +1061,19 @@
     <w:p/>
     <w:p/>
     <w:p/>
+    <w:p/>
+    <w:p>
+      <w:pPr>
+        <w:pStyle w:val="ListParagraph"/>
+        <w:numPr>
+          <w:ilvl w:val="0"/>
+          <w:numId w:val="1"/>
+        </w:numPr>
+      </w:pPr>
+      <w:r>
+        <w:t>In the bar plot in Question 6, notice that the German Democratic Republic (GDR) or East Germany is listed as a country. Since the end of the Cold War the GDR is no longer a country. What would you do with countries in the dataset that are no longer existent today? How would it impact the data?</w:t>
+      </w:r>
+    </w:p>
     <w:p/>
     <w:p/>
     <w:p/>
@@ -1134,14 +1114,6 @@
       <w:r>
         <w:t xml:space="preserve"> </w:t>
       </w:r>
-    </w:p>
-    <w:p>
-      <w:pPr>
-        <w:rPr>
-          <w:b/>
-          <w:bCs/>
-        </w:rPr>
-      </w:pPr>
     </w:p>
     <w:sectPr>
       <w:headerReference w:type="default" r:id="rId12"/>

</xml_diff>

<commit_message>
rowing tech worksheet edits
</commit_message>
<xml_diff>
--- a/awsmit22/rowing_module/module/medals_worksheet.docx
+++ b/awsmit22/rowing_module/module/medals_worksheet.docx
@@ -975,25 +975,13 @@
         </w:r>
       </w:hyperlink>
       <w:r>
-        <w:rPr>
-          <w:rStyle w:val="Hyperlink"/>
-        </w:rPr>
-        <w:t>(</w:t>
-      </w:r>
-      <w:r>
-        <w:rPr>
-          <w:rStyle w:val="Hyperlink"/>
-        </w:rPr>
-        <w:t>https://www.topendsports.com/events/summer/medal-tally/rankings-weighted.htm#google_vignette</w:t>
-      </w:r>
-      <w:r>
-        <w:rPr>
-          <w:rStyle w:val="Hyperlink"/>
-        </w:rPr>
-        <w:t>)</w:t>
-      </w:r>
-      <w:r>
-        <w:t xml:space="preserve"> about different medal point weighing and decide on</w:t>
+        <w:t xml:space="preserve"> </w:t>
+      </w:r>
+      <w:r>
+        <w:t xml:space="preserve">(https://www.topendsports.com/events/summer/medal-tally/rankings-weighted.htm#google_vignette) </w:t>
+      </w:r>
+      <w:r>
+        <w:t>about different medal point weighing and decide on</w:t>
       </w:r>
       <w:r>
         <w:t xml:space="preserve"> a method you think would be best</w:t>

</xml_diff>